<commit_message>
Added footer to format 6
</commit_message>
<xml_diff>
--- a/format_code/f6.docx
+++ b/format_code/f6.docx
@@ -53,70 +53,8 @@
           <w:b/>
           <w:color w:val="000000"/>
           <w:sz w:val="28"/>
-          <w:u w:val="single"/>
         </w:rPr>
-        <w:t>Class-wise Result Analysis</w:t>
-      </w:r>
-    </w:p>
-    <w:p>
-      <w:pPr>
-        <w:pStyle w:val="Heading1"/>
-        <w:spacing w:before="0"/>
-        <w:jc w:val="right"/>
-      </w:pPr>
-      <w:r>
-        <w:rPr>
-          <w:rFonts w:ascii="Times New Roman" w:hAnsi="Times New Roman"/>
-          <w:b/>
-          <w:color w:val="000000"/>
-          <w:sz w:val="28"/>
-        </w:rPr>
-        <w:t xml:space="preserve">                   (Based on Internal &amp; External marks)                                     Date: …………</w:t>
-      </w:r>
-    </w:p>
-    <w:p>
-      <w:pPr>
-        <w:pStyle w:val="Heading1"/>
-        <w:spacing w:before="0"/>
-        <w:jc w:val="center"/>
-      </w:pPr>
-      <w:r>
-        <w:rPr>
-          <w:rFonts w:ascii="Times New Roman" w:hAnsi="Times New Roman"/>
-          <w:b/>
-          <w:color w:val="000000"/>
-          <w:sz w:val="28"/>
-        </w:rPr>
-        <w:t xml:space="preserve">Programme: BCA   Class:II Semester - Sec-A </w:t>
-        <w:tab/>
-        <w:t xml:space="preserve">        Shift: I </w:t>
-        <w:tab/>
-        <w:t xml:space="preserve"> Batch: 2016-2019</w:t>
-        <w:tab/>
-      </w:r>
-    </w:p>
-    <w:p>
-      <w:pPr>
-        <w:pStyle w:val="Heading1"/>
-        <w:spacing w:before="0"/>
-        <w:jc w:val="center"/>
-      </w:pPr>
-      <w:r>
-        <w:rPr>
-          <w:rFonts w:ascii="Times New Roman" w:hAnsi="Times New Roman"/>
-          <w:b/>
-          <w:color w:val="000000"/>
-          <w:sz w:val="28"/>
-        </w:rPr>
-        <w:t>Max. Marks: 100</w:t>
-        <w:tab/>
-        <w:tab/>
-        <w:tab/>
-        <w:tab/>
-        <w:tab/>
-        <w:tab/>
-        <w:tab/>
-        <w:t xml:space="preserve">            Session: Aug-Dec 2019</w:t>
+        <w:t xml:space="preserve">                      Faculty Name: Dr. ABC       Aug-Dec 2019              Date: </w:t>
       </w:r>
     </w:p>
     <w:p>
@@ -128,6 +66,7 @@
       <w:tblPr>
         <w:tblStyle w:val="TableGrid"/>
         <w:tblW w:type="auto" w:w="0"/>
+        <w:tblLayout w:type="autofit"/>
         <w:tblLook w:firstColumn="1" w:firstRow="1" w:lastColumn="0" w:lastRow="0" w:noHBand="0" w:noVBand="1" w:val="04A0"/>
       </w:tblPr>
       <w:tblGrid>
@@ -1800,6 +1739,7 @@
       <w:tblPr>
         <w:tblStyle w:val="TableGrid"/>
         <w:tblW w:type="auto" w:w="0"/>
+        <w:tblLayout w:type="autofit"/>
         <w:tblLook w:firstColumn="1" w:firstRow="1" w:lastColumn="0" w:lastRow="0" w:noHBand="0" w:noVBand="1" w:val="04A0"/>
       </w:tblPr>
       <w:tblGrid>
@@ -3463,6 +3403,45 @@
         </w:tc>
       </w:tr>
     </w:tbl>
+    <w:p>
+      <w:pPr>
+        <w:spacing w:before="0"/>
+      </w:pPr>
+    </w:p>
+    <w:p>
+      <w:pPr>
+        <w:pStyle w:val="Heading1"/>
+        <w:spacing w:before="0"/>
+        <w:jc w:val="left"/>
+      </w:pPr>
+      <w:r>
+        <w:rPr>
+          <w:rFonts w:ascii="Times New Roman" w:hAnsi="Times New Roman"/>
+          <w:b/>
+          <w:color w:val="000000"/>
+          <w:sz w:val="28"/>
+        </w:rPr>
+        <w:t>Faculty                         Result Analysis Committee</w:t>
+        <w:tab/>
+        <w:t xml:space="preserve">             HOD, BBA (M)</w:t>
+      </w:r>
+    </w:p>
+    <w:p>
+      <w:pPr>
+        <w:pStyle w:val="Heading1"/>
+        <w:spacing w:before="0"/>
+        <w:jc w:val="left"/>
+      </w:pPr>
+      <w:r>
+        <w:rPr>
+          <w:rFonts w:ascii="Times New Roman" w:hAnsi="Times New Roman"/>
+          <w:b/>
+          <w:color w:val="000000"/>
+          <w:sz w:val="28"/>
+        </w:rPr>
+        <w:t>Ms. XYZ</w:t>
+      </w:r>
+    </w:p>
     <w:sectPr>
       <w:pgSz w:w="12240" w:h="15840"/>
       <w:pgMar w:top="0" w:right="576" w:bottom="0" w:left="576" w:header="720" w:footer="720" w:gutter="0"/>

</xml_diff>

<commit_message>
Format 6 bugs fixed
</commit_message>
<xml_diff>
--- a/format_code/f6.docx
+++ b/format_code/f6.docx
@@ -57,6 +57,1679 @@
         <w:t xml:space="preserve">                      Faculty Name: Dr. ABC       Aug-Dec 2019              Date: </w:t>
       </w:r>
     </w:p>
+    <w:p>
+      <w:pPr>
+        <w:spacing w:before="0"/>
+      </w:pPr>
+    </w:p>
+    <w:tbl>
+      <w:tblPr>
+        <w:tblStyle w:val="TableGrid"/>
+        <w:tblW w:type="auto" w:w="0"/>
+        <w:tblLayout w:type="autofit"/>
+        <w:tblLook w:firstColumn="1" w:firstRow="1" w:lastColumn="0" w:lastRow="0" w:noHBand="0" w:noVBand="1" w:val="04A0"/>
+      </w:tblPr>
+      <w:tblGrid>
+        <w:gridCol w:w="1584"/>
+        <w:gridCol w:w="1584"/>
+        <w:gridCol w:w="1584"/>
+        <w:gridCol w:w="1584"/>
+        <w:gridCol w:w="1584"/>
+        <w:gridCol w:w="1584"/>
+        <w:gridCol w:w="1584"/>
+      </w:tblGrid>
+      <w:tr>
+        <w:tc>
+          <w:tcPr>
+            <w:tcW w:type="dxa" w:w="1584"/>
+          </w:tcPr>
+          <w:p>
+            <w:pPr>
+              <w:spacing w:before="0" w:after="0" w:line="240" w:lineRule="auto"/>
+              <w:jc w:val="center"/>
+            </w:pPr>
+          </w:p>
+        </w:tc>
+        <w:tc>
+          <w:tcPr>
+            <w:tcW w:type="dxa" w:w="9504"/>
+            <w:gridSpan w:val="6"/>
+          </w:tcPr>
+          <w:p>
+            <w:pPr>
+              <w:spacing w:before="0" w:after="0" w:line="240" w:lineRule="auto"/>
+              <w:jc w:val="center"/>
+            </w:pPr>
+            <w:r>
+              <w:rPr>
+                <w:rFonts w:ascii="Times New Roman" w:hAnsi="Times New Roman"/>
+                <w:b/>
+                <w:color w:val="000000"/>
+                <w:sz w:val="22"/>
+              </w:rPr>
+              <w:t>Subject Name: Applied Maths    Class:BCA 2A (M)</w:t>
+            </w:r>
+          </w:p>
+        </w:tc>
+      </w:tr>
+      <w:tr>
+        <w:tc>
+          <w:tcPr>
+            <w:tcW w:type="dxa" w:w="1584"/>
+          </w:tcPr>
+          <w:p>
+            <w:pPr>
+              <w:spacing w:before="0" w:after="0" w:line="240" w:lineRule="auto"/>
+              <w:jc w:val="center"/>
+            </w:pPr>
+          </w:p>
+        </w:tc>
+        <w:tc>
+          <w:tcPr>
+            <w:tcW w:type="dxa" w:w="4752"/>
+            <w:gridSpan w:val="3"/>
+          </w:tcPr>
+          <w:p>
+            <w:pPr>
+              <w:spacing w:before="0" w:after="0" w:line="240" w:lineRule="auto"/>
+              <w:jc w:val="center"/>
+            </w:pPr>
+            <w:r>
+              <w:rPr>
+                <w:rFonts w:ascii="Times New Roman" w:hAnsi="Times New Roman"/>
+                <w:b/>
+                <w:color w:val="000000"/>
+                <w:sz w:val="22"/>
+              </w:rPr>
+              <w:t>Top 10 Students</w:t>
+            </w:r>
+          </w:p>
+        </w:tc>
+        <w:tc>
+          <w:tcPr>
+            <w:tcW w:type="dxa" w:w="4752"/>
+            <w:gridSpan w:val="3"/>
+          </w:tcPr>
+          <w:p>
+            <w:pPr>
+              <w:spacing w:before="0" w:after="0" w:line="240" w:lineRule="auto"/>
+              <w:jc w:val="center"/>
+            </w:pPr>
+            <w:r>
+              <w:rPr>
+                <w:rFonts w:ascii="Times New Roman" w:hAnsi="Times New Roman"/>
+                <w:b/>
+                <w:color w:val="000000"/>
+                <w:sz w:val="22"/>
+              </w:rPr>
+              <w:t>Bottom 10 Students</w:t>
+            </w:r>
+          </w:p>
+        </w:tc>
+      </w:tr>
+      <w:tr>
+        <w:tc>
+          <w:tcPr>
+            <w:tcW w:type="dxa" w:w="1584"/>
+          </w:tcPr>
+          <w:p>
+            <w:pPr>
+              <w:spacing w:before="0" w:after="0" w:line="240" w:lineRule="auto"/>
+              <w:jc w:val="center"/>
+            </w:pPr>
+            <w:r>
+              <w:rPr>
+                <w:rFonts w:ascii="Times New Roman" w:hAnsi="Times New Roman"/>
+                <w:b/>
+                <w:color w:val="000000"/>
+                <w:sz w:val="22"/>
+              </w:rPr>
+              <w:t>S.no</w:t>
+            </w:r>
+          </w:p>
+        </w:tc>
+        <w:tc>
+          <w:tcPr>
+            <w:tcW w:type="dxa" w:w="1584"/>
+          </w:tcPr>
+          <w:p>
+            <w:pPr>
+              <w:spacing w:before="0" w:after="0" w:line="240" w:lineRule="auto"/>
+              <w:jc w:val="center"/>
+            </w:pPr>
+            <w:r>
+              <w:rPr>
+                <w:rFonts w:ascii="Times New Roman" w:hAnsi="Times New Roman"/>
+                <w:b/>
+                <w:color w:val="000000"/>
+                <w:sz w:val="22"/>
+              </w:rPr>
+              <w:t>Enrol No.</w:t>
+            </w:r>
+          </w:p>
+        </w:tc>
+        <w:tc>
+          <w:tcPr>
+            <w:tcW w:type="dxa" w:w="1584"/>
+          </w:tcPr>
+          <w:p>
+            <w:pPr>
+              <w:spacing w:before="0" w:after="0" w:line="240" w:lineRule="auto"/>
+              <w:jc w:val="center"/>
+            </w:pPr>
+            <w:r>
+              <w:rPr>
+                <w:rFonts w:ascii="Times New Roman" w:hAnsi="Times New Roman"/>
+                <w:b/>
+                <w:color w:val="000000"/>
+                <w:sz w:val="22"/>
+              </w:rPr>
+              <w:t>Name</w:t>
+            </w:r>
+          </w:p>
+        </w:tc>
+        <w:tc>
+          <w:tcPr>
+            <w:tcW w:type="dxa" w:w="1584"/>
+          </w:tcPr>
+          <w:p>
+            <w:pPr>
+              <w:spacing w:before="0" w:after="0" w:line="240" w:lineRule="auto"/>
+              <w:jc w:val="center"/>
+            </w:pPr>
+            <w:r>
+              <w:rPr>
+                <w:rFonts w:ascii="Times New Roman" w:hAnsi="Times New Roman"/>
+                <w:b/>
+                <w:color w:val="000000"/>
+                <w:sz w:val="22"/>
+              </w:rPr>
+              <w:t>Marks</w:t>
+            </w:r>
+          </w:p>
+        </w:tc>
+        <w:tc>
+          <w:tcPr>
+            <w:tcW w:type="dxa" w:w="1584"/>
+          </w:tcPr>
+          <w:p>
+            <w:pPr>
+              <w:spacing w:before="0" w:after="0" w:line="240" w:lineRule="auto"/>
+              <w:jc w:val="center"/>
+            </w:pPr>
+            <w:r>
+              <w:rPr>
+                <w:rFonts w:ascii="Times New Roman" w:hAnsi="Times New Roman"/>
+                <w:b/>
+                <w:color w:val="000000"/>
+                <w:sz w:val="22"/>
+              </w:rPr>
+              <w:t>Enrol No.</w:t>
+            </w:r>
+          </w:p>
+        </w:tc>
+        <w:tc>
+          <w:tcPr>
+            <w:tcW w:type="dxa" w:w="1584"/>
+          </w:tcPr>
+          <w:p>
+            <w:pPr>
+              <w:spacing w:before="0" w:after="0" w:line="240" w:lineRule="auto"/>
+              <w:jc w:val="center"/>
+            </w:pPr>
+            <w:r>
+              <w:rPr>
+                <w:rFonts w:ascii="Times New Roman" w:hAnsi="Times New Roman"/>
+                <w:b/>
+                <w:color w:val="000000"/>
+                <w:sz w:val="22"/>
+              </w:rPr>
+              <w:t>Name</w:t>
+            </w:r>
+          </w:p>
+        </w:tc>
+        <w:tc>
+          <w:tcPr>
+            <w:tcW w:type="dxa" w:w="1584"/>
+          </w:tcPr>
+          <w:p>
+            <w:pPr>
+              <w:spacing w:before="0" w:after="0" w:line="240" w:lineRule="auto"/>
+              <w:jc w:val="center"/>
+            </w:pPr>
+            <w:r>
+              <w:rPr>
+                <w:rFonts w:ascii="Times New Roman" w:hAnsi="Times New Roman"/>
+                <w:b/>
+                <w:color w:val="000000"/>
+                <w:sz w:val="22"/>
+              </w:rPr>
+              <w:t>Marks</w:t>
+            </w:r>
+          </w:p>
+        </w:tc>
+      </w:tr>
+      <w:tr>
+        <w:tc>
+          <w:tcPr>
+            <w:tcW w:type="dxa" w:w="1584"/>
+          </w:tcPr>
+          <w:p>
+            <w:pPr>
+              <w:spacing w:before="0" w:after="0" w:line="240" w:lineRule="auto"/>
+              <w:jc w:val="center"/>
+            </w:pPr>
+            <w:r>
+              <w:rPr>
+                <w:rFonts w:ascii="Times New Roman" w:hAnsi="Times New Roman"/>
+                <w:b/>
+                <w:color w:val="000000"/>
+                <w:sz w:val="22"/>
+              </w:rPr>
+              <w:t>1</w:t>
+            </w:r>
+          </w:p>
+        </w:tc>
+        <w:tc>
+          <w:tcPr>
+            <w:tcW w:type="dxa" w:w="1584"/>
+          </w:tcPr>
+          <w:p>
+            <w:pPr>
+              <w:spacing w:before="0" w:after="0" w:line="240" w:lineRule="auto"/>
+              <w:jc w:val="center"/>
+            </w:pPr>
+            <w:r>
+              <w:rPr>
+                <w:rFonts w:ascii="Times New Roman" w:hAnsi="Times New Roman"/>
+                <w:b/>
+                <w:color w:val="000000"/>
+                <w:sz w:val="22"/>
+              </w:rPr>
+              <w:t>01314902022</w:t>
+            </w:r>
+          </w:p>
+        </w:tc>
+        <w:tc>
+          <w:tcPr>
+            <w:tcW w:type="dxa" w:w="1584"/>
+          </w:tcPr>
+          <w:p>
+            <w:pPr>
+              <w:spacing w:before="0" w:after="0" w:line="240" w:lineRule="auto"/>
+              <w:jc w:val="center"/>
+            </w:pPr>
+            <w:r>
+              <w:rPr>
+                <w:rFonts w:ascii="Times New Roman" w:hAnsi="Times New Roman"/>
+                <w:b/>
+                <w:color w:val="000000"/>
+                <w:sz w:val="22"/>
+              </w:rPr>
+              <w:t>Manish Aggarwal</w:t>
+            </w:r>
+          </w:p>
+        </w:tc>
+        <w:tc>
+          <w:tcPr>
+            <w:tcW w:type="dxa" w:w="1584"/>
+          </w:tcPr>
+          <w:p>
+            <w:pPr>
+              <w:spacing w:before="0" w:after="0" w:line="240" w:lineRule="auto"/>
+              <w:jc w:val="center"/>
+            </w:pPr>
+            <w:r>
+              <w:rPr>
+                <w:rFonts w:ascii="Times New Roman" w:hAnsi="Times New Roman"/>
+                <w:b/>
+                <w:color w:val="000000"/>
+                <w:sz w:val="22"/>
+              </w:rPr>
+              <w:t>93</w:t>
+            </w:r>
+          </w:p>
+        </w:tc>
+        <w:tc>
+          <w:tcPr>
+            <w:tcW w:type="dxa" w:w="1584"/>
+          </w:tcPr>
+          <w:p>
+            <w:pPr>
+              <w:spacing w:before="0" w:after="0" w:line="240" w:lineRule="auto"/>
+              <w:jc w:val="center"/>
+            </w:pPr>
+            <w:r>
+              <w:rPr>
+                <w:rFonts w:ascii="Times New Roman" w:hAnsi="Times New Roman"/>
+                <w:b/>
+                <w:color w:val="000000"/>
+                <w:sz w:val="22"/>
+              </w:rPr>
+              <w:t>05114902022</w:t>
+            </w:r>
+          </w:p>
+        </w:tc>
+        <w:tc>
+          <w:tcPr>
+            <w:tcW w:type="dxa" w:w="1584"/>
+          </w:tcPr>
+          <w:p>
+            <w:pPr>
+              <w:spacing w:before="0" w:after="0" w:line="240" w:lineRule="auto"/>
+              <w:jc w:val="center"/>
+            </w:pPr>
+            <w:r>
+              <w:rPr>
+                <w:rFonts w:ascii="Times New Roman" w:hAnsi="Times New Roman"/>
+                <w:b/>
+                <w:color w:val="000000"/>
+                <w:sz w:val="22"/>
+              </w:rPr>
+              <w:t>Rahul Sharma</w:t>
+            </w:r>
+          </w:p>
+        </w:tc>
+        <w:tc>
+          <w:tcPr>
+            <w:tcW w:type="dxa" w:w="1584"/>
+          </w:tcPr>
+          <w:p>
+            <w:pPr>
+              <w:spacing w:before="0" w:after="0" w:line="240" w:lineRule="auto"/>
+              <w:jc w:val="center"/>
+            </w:pPr>
+            <w:r>
+              <w:rPr>
+                <w:rFonts w:ascii="Times New Roman" w:hAnsi="Times New Roman"/>
+                <w:b/>
+                <w:color w:val="000000"/>
+                <w:sz w:val="22"/>
+              </w:rPr>
+              <w:t>24</w:t>
+            </w:r>
+          </w:p>
+        </w:tc>
+      </w:tr>
+      <w:tr>
+        <w:tc>
+          <w:tcPr>
+            <w:tcW w:type="dxa" w:w="1584"/>
+          </w:tcPr>
+          <w:p>
+            <w:pPr>
+              <w:spacing w:before="0" w:after="0" w:line="240" w:lineRule="auto"/>
+              <w:jc w:val="center"/>
+            </w:pPr>
+            <w:r>
+              <w:rPr>
+                <w:rFonts w:ascii="Times New Roman" w:hAnsi="Times New Roman"/>
+                <w:b/>
+                <w:color w:val="000000"/>
+                <w:sz w:val="22"/>
+              </w:rPr>
+              <w:t>2</w:t>
+            </w:r>
+          </w:p>
+        </w:tc>
+        <w:tc>
+          <w:tcPr>
+            <w:tcW w:type="dxa" w:w="1584"/>
+          </w:tcPr>
+          <w:p>
+            <w:pPr>
+              <w:spacing w:before="0" w:after="0" w:line="240" w:lineRule="auto"/>
+              <w:jc w:val="center"/>
+            </w:pPr>
+            <w:r>
+              <w:rPr>
+                <w:rFonts w:ascii="Times New Roman" w:hAnsi="Times New Roman"/>
+                <w:b/>
+                <w:color w:val="000000"/>
+                <w:sz w:val="22"/>
+              </w:rPr>
+              <w:t>06414902022</w:t>
+            </w:r>
+          </w:p>
+        </w:tc>
+        <w:tc>
+          <w:tcPr>
+            <w:tcW w:type="dxa" w:w="1584"/>
+          </w:tcPr>
+          <w:p>
+            <w:pPr>
+              <w:spacing w:before="0" w:after="0" w:line="240" w:lineRule="auto"/>
+              <w:jc w:val="center"/>
+            </w:pPr>
+            <w:r>
+              <w:rPr>
+                <w:rFonts w:ascii="Times New Roman" w:hAnsi="Times New Roman"/>
+                <w:b/>
+                <w:color w:val="000000"/>
+                <w:sz w:val="22"/>
+              </w:rPr>
+              <w:t>Karan Chauhan</w:t>
+            </w:r>
+          </w:p>
+        </w:tc>
+        <w:tc>
+          <w:tcPr>
+            <w:tcW w:type="dxa" w:w="1584"/>
+          </w:tcPr>
+          <w:p>
+            <w:pPr>
+              <w:spacing w:before="0" w:after="0" w:line="240" w:lineRule="auto"/>
+              <w:jc w:val="center"/>
+            </w:pPr>
+            <w:r>
+              <w:rPr>
+                <w:rFonts w:ascii="Times New Roman" w:hAnsi="Times New Roman"/>
+                <w:b/>
+                <w:color w:val="000000"/>
+                <w:sz w:val="22"/>
+              </w:rPr>
+              <w:t>89</w:t>
+            </w:r>
+          </w:p>
+        </w:tc>
+        <w:tc>
+          <w:tcPr>
+            <w:tcW w:type="dxa" w:w="1584"/>
+          </w:tcPr>
+          <w:p>
+            <w:pPr>
+              <w:spacing w:before="0" w:after="0" w:line="240" w:lineRule="auto"/>
+              <w:jc w:val="center"/>
+            </w:pPr>
+            <w:r>
+              <w:rPr>
+                <w:rFonts w:ascii="Times New Roman" w:hAnsi="Times New Roman"/>
+                <w:b/>
+                <w:color w:val="000000"/>
+                <w:sz w:val="22"/>
+              </w:rPr>
+              <w:t>70314902022</w:t>
+            </w:r>
+          </w:p>
+        </w:tc>
+        <w:tc>
+          <w:tcPr>
+            <w:tcW w:type="dxa" w:w="1584"/>
+          </w:tcPr>
+          <w:p>
+            <w:pPr>
+              <w:spacing w:before="0" w:after="0" w:line="240" w:lineRule="auto"/>
+              <w:jc w:val="center"/>
+            </w:pPr>
+            <w:r>
+              <w:rPr>
+                <w:rFonts w:ascii="Times New Roman" w:hAnsi="Times New Roman"/>
+                <w:b/>
+                <w:color w:val="000000"/>
+                <w:sz w:val="22"/>
+              </w:rPr>
+              <w:t>Mayank</w:t>
+            </w:r>
+          </w:p>
+        </w:tc>
+        <w:tc>
+          <w:tcPr>
+            <w:tcW w:type="dxa" w:w="1584"/>
+          </w:tcPr>
+          <w:p>
+            <w:pPr>
+              <w:spacing w:before="0" w:after="0" w:line="240" w:lineRule="auto"/>
+              <w:jc w:val="center"/>
+            </w:pPr>
+            <w:r>
+              <w:rPr>
+                <w:rFonts w:ascii="Times New Roman" w:hAnsi="Times New Roman"/>
+                <w:b/>
+                <w:color w:val="000000"/>
+                <w:sz w:val="22"/>
+              </w:rPr>
+              <w:t>28</w:t>
+            </w:r>
+          </w:p>
+        </w:tc>
+      </w:tr>
+      <w:tr>
+        <w:tc>
+          <w:tcPr>
+            <w:tcW w:type="dxa" w:w="1584"/>
+          </w:tcPr>
+          <w:p>
+            <w:pPr>
+              <w:spacing w:before="0" w:after="0" w:line="240" w:lineRule="auto"/>
+              <w:jc w:val="center"/>
+            </w:pPr>
+            <w:r>
+              <w:rPr>
+                <w:rFonts w:ascii="Times New Roman" w:hAnsi="Times New Roman"/>
+                <w:b/>
+                <w:color w:val="000000"/>
+                <w:sz w:val="22"/>
+              </w:rPr>
+              <w:t>3</w:t>
+            </w:r>
+          </w:p>
+        </w:tc>
+        <w:tc>
+          <w:tcPr>
+            <w:tcW w:type="dxa" w:w="1584"/>
+          </w:tcPr>
+          <w:p>
+            <w:pPr>
+              <w:spacing w:before="0" w:after="0" w:line="240" w:lineRule="auto"/>
+              <w:jc w:val="center"/>
+            </w:pPr>
+            <w:r>
+              <w:rPr>
+                <w:rFonts w:ascii="Times New Roman" w:hAnsi="Times New Roman"/>
+                <w:b/>
+                <w:color w:val="000000"/>
+                <w:sz w:val="22"/>
+              </w:rPr>
+              <w:t>08014902022</w:t>
+            </w:r>
+          </w:p>
+        </w:tc>
+        <w:tc>
+          <w:tcPr>
+            <w:tcW w:type="dxa" w:w="1584"/>
+          </w:tcPr>
+          <w:p>
+            <w:pPr>
+              <w:spacing w:before="0" w:after="0" w:line="240" w:lineRule="auto"/>
+              <w:jc w:val="center"/>
+            </w:pPr>
+            <w:r>
+              <w:rPr>
+                <w:rFonts w:ascii="Times New Roman" w:hAnsi="Times New Roman"/>
+                <w:b/>
+                <w:color w:val="000000"/>
+                <w:sz w:val="22"/>
+              </w:rPr>
+              <w:t>Nivesh Dagar</w:t>
+            </w:r>
+          </w:p>
+        </w:tc>
+        <w:tc>
+          <w:tcPr>
+            <w:tcW w:type="dxa" w:w="1584"/>
+          </w:tcPr>
+          <w:p>
+            <w:pPr>
+              <w:spacing w:before="0" w:after="0" w:line="240" w:lineRule="auto"/>
+              <w:jc w:val="center"/>
+            </w:pPr>
+            <w:r>
+              <w:rPr>
+                <w:rFonts w:ascii="Times New Roman" w:hAnsi="Times New Roman"/>
+                <w:b/>
+                <w:color w:val="000000"/>
+                <w:sz w:val="22"/>
+              </w:rPr>
+              <w:t>80</w:t>
+            </w:r>
+          </w:p>
+        </w:tc>
+        <w:tc>
+          <w:tcPr>
+            <w:tcW w:type="dxa" w:w="1584"/>
+          </w:tcPr>
+          <w:p>
+            <w:pPr>
+              <w:spacing w:before="0" w:after="0" w:line="240" w:lineRule="auto"/>
+              <w:jc w:val="center"/>
+            </w:pPr>
+            <w:r>
+              <w:rPr>
+                <w:rFonts w:ascii="Times New Roman" w:hAnsi="Times New Roman"/>
+                <w:b/>
+                <w:color w:val="000000"/>
+                <w:sz w:val="22"/>
+              </w:rPr>
+              <w:t>05814902022</w:t>
+            </w:r>
+          </w:p>
+        </w:tc>
+        <w:tc>
+          <w:tcPr>
+            <w:tcW w:type="dxa" w:w="1584"/>
+          </w:tcPr>
+          <w:p>
+            <w:pPr>
+              <w:spacing w:before="0" w:after="0" w:line="240" w:lineRule="auto"/>
+              <w:jc w:val="center"/>
+            </w:pPr>
+            <w:r>
+              <w:rPr>
+                <w:rFonts w:ascii="Times New Roman" w:hAnsi="Times New Roman"/>
+                <w:b/>
+                <w:color w:val="000000"/>
+                <w:sz w:val="22"/>
+              </w:rPr>
+              <w:t>Shivam Gupta</w:t>
+            </w:r>
+          </w:p>
+        </w:tc>
+        <w:tc>
+          <w:tcPr>
+            <w:tcW w:type="dxa" w:w="1584"/>
+          </w:tcPr>
+          <w:p>
+            <w:pPr>
+              <w:spacing w:before="0" w:after="0" w:line="240" w:lineRule="auto"/>
+              <w:jc w:val="center"/>
+            </w:pPr>
+            <w:r>
+              <w:rPr>
+                <w:rFonts w:ascii="Times New Roman" w:hAnsi="Times New Roman"/>
+                <w:b/>
+                <w:color w:val="000000"/>
+                <w:sz w:val="22"/>
+              </w:rPr>
+              <w:t>29</w:t>
+            </w:r>
+          </w:p>
+        </w:tc>
+      </w:tr>
+      <w:tr>
+        <w:tc>
+          <w:tcPr>
+            <w:tcW w:type="dxa" w:w="1584"/>
+          </w:tcPr>
+          <w:p>
+            <w:pPr>
+              <w:spacing w:before="0" w:after="0" w:line="240" w:lineRule="auto"/>
+              <w:jc w:val="center"/>
+            </w:pPr>
+            <w:r>
+              <w:rPr>
+                <w:rFonts w:ascii="Times New Roman" w:hAnsi="Times New Roman"/>
+                <w:b/>
+                <w:color w:val="000000"/>
+                <w:sz w:val="22"/>
+              </w:rPr>
+              <w:t>4</w:t>
+            </w:r>
+          </w:p>
+        </w:tc>
+        <w:tc>
+          <w:tcPr>
+            <w:tcW w:type="dxa" w:w="1584"/>
+          </w:tcPr>
+          <w:p>
+            <w:pPr>
+              <w:spacing w:before="0" w:after="0" w:line="240" w:lineRule="auto"/>
+              <w:jc w:val="center"/>
+            </w:pPr>
+            <w:r>
+              <w:rPr>
+                <w:rFonts w:ascii="Times New Roman" w:hAnsi="Times New Roman"/>
+                <w:b/>
+                <w:color w:val="000000"/>
+                <w:sz w:val="22"/>
+              </w:rPr>
+              <w:t>01914902022</w:t>
+            </w:r>
+          </w:p>
+        </w:tc>
+        <w:tc>
+          <w:tcPr>
+            <w:tcW w:type="dxa" w:w="1584"/>
+          </w:tcPr>
+          <w:p>
+            <w:pPr>
+              <w:spacing w:before="0" w:after="0" w:line="240" w:lineRule="auto"/>
+              <w:jc w:val="center"/>
+            </w:pPr>
+            <w:r>
+              <w:rPr>
+                <w:rFonts w:ascii="Times New Roman" w:hAnsi="Times New Roman"/>
+                <w:b/>
+                <w:color w:val="000000"/>
+                <w:sz w:val="22"/>
+              </w:rPr>
+              <w:t>Shivam</w:t>
+            </w:r>
+          </w:p>
+        </w:tc>
+        <w:tc>
+          <w:tcPr>
+            <w:tcW w:type="dxa" w:w="1584"/>
+          </w:tcPr>
+          <w:p>
+            <w:pPr>
+              <w:spacing w:before="0" w:after="0" w:line="240" w:lineRule="auto"/>
+              <w:jc w:val="center"/>
+            </w:pPr>
+            <w:r>
+              <w:rPr>
+                <w:rFonts w:ascii="Times New Roman" w:hAnsi="Times New Roman"/>
+                <w:b/>
+                <w:color w:val="000000"/>
+                <w:sz w:val="22"/>
+              </w:rPr>
+              <w:t>78</w:t>
+            </w:r>
+          </w:p>
+        </w:tc>
+        <w:tc>
+          <w:tcPr>
+            <w:tcW w:type="dxa" w:w="1584"/>
+          </w:tcPr>
+          <w:p>
+            <w:pPr>
+              <w:spacing w:before="0" w:after="0" w:line="240" w:lineRule="auto"/>
+              <w:jc w:val="center"/>
+            </w:pPr>
+            <w:r>
+              <w:rPr>
+                <w:rFonts w:ascii="Times New Roman" w:hAnsi="Times New Roman"/>
+                <w:b/>
+                <w:color w:val="000000"/>
+                <w:sz w:val="22"/>
+              </w:rPr>
+              <w:t>04014902022</w:t>
+            </w:r>
+          </w:p>
+        </w:tc>
+        <w:tc>
+          <w:tcPr>
+            <w:tcW w:type="dxa" w:w="1584"/>
+          </w:tcPr>
+          <w:p>
+            <w:pPr>
+              <w:spacing w:before="0" w:after="0" w:line="240" w:lineRule="auto"/>
+              <w:jc w:val="center"/>
+            </w:pPr>
+            <w:r>
+              <w:rPr>
+                <w:rFonts w:ascii="Times New Roman" w:hAnsi="Times New Roman"/>
+                <w:b/>
+                <w:color w:val="000000"/>
+                <w:sz w:val="22"/>
+              </w:rPr>
+              <w:t>Deepak Kumar</w:t>
+            </w:r>
+          </w:p>
+        </w:tc>
+        <w:tc>
+          <w:tcPr>
+            <w:tcW w:type="dxa" w:w="1584"/>
+          </w:tcPr>
+          <w:p>
+            <w:pPr>
+              <w:spacing w:before="0" w:after="0" w:line="240" w:lineRule="auto"/>
+              <w:jc w:val="center"/>
+            </w:pPr>
+            <w:r>
+              <w:rPr>
+                <w:rFonts w:ascii="Times New Roman" w:hAnsi="Times New Roman"/>
+                <w:b/>
+                <w:color w:val="000000"/>
+                <w:sz w:val="22"/>
+              </w:rPr>
+              <w:t>33</w:t>
+            </w:r>
+          </w:p>
+        </w:tc>
+      </w:tr>
+      <w:tr>
+        <w:tc>
+          <w:tcPr>
+            <w:tcW w:type="dxa" w:w="1584"/>
+          </w:tcPr>
+          <w:p>
+            <w:pPr>
+              <w:spacing w:before="0" w:after="0" w:line="240" w:lineRule="auto"/>
+              <w:jc w:val="center"/>
+            </w:pPr>
+            <w:r>
+              <w:rPr>
+                <w:rFonts w:ascii="Times New Roman" w:hAnsi="Times New Roman"/>
+                <w:b/>
+                <w:color w:val="000000"/>
+                <w:sz w:val="22"/>
+              </w:rPr>
+              <w:t>5</w:t>
+            </w:r>
+          </w:p>
+        </w:tc>
+        <w:tc>
+          <w:tcPr>
+            <w:tcW w:type="dxa" w:w="1584"/>
+          </w:tcPr>
+          <w:p>
+            <w:pPr>
+              <w:spacing w:before="0" w:after="0" w:line="240" w:lineRule="auto"/>
+              <w:jc w:val="center"/>
+            </w:pPr>
+            <w:r>
+              <w:rPr>
+                <w:rFonts w:ascii="Times New Roman" w:hAnsi="Times New Roman"/>
+                <w:b/>
+                <w:color w:val="000000"/>
+                <w:sz w:val="22"/>
+              </w:rPr>
+              <w:t>06314902022</w:t>
+            </w:r>
+          </w:p>
+        </w:tc>
+        <w:tc>
+          <w:tcPr>
+            <w:tcW w:type="dxa" w:w="1584"/>
+          </w:tcPr>
+          <w:p>
+            <w:pPr>
+              <w:spacing w:before="0" w:after="0" w:line="240" w:lineRule="auto"/>
+              <w:jc w:val="center"/>
+            </w:pPr>
+            <w:r>
+              <w:rPr>
+                <w:rFonts w:ascii="Times New Roman" w:hAnsi="Times New Roman"/>
+                <w:b/>
+                <w:color w:val="000000"/>
+                <w:sz w:val="22"/>
+              </w:rPr>
+              <w:t>Muskan Garg</w:t>
+            </w:r>
+          </w:p>
+        </w:tc>
+        <w:tc>
+          <w:tcPr>
+            <w:tcW w:type="dxa" w:w="1584"/>
+          </w:tcPr>
+          <w:p>
+            <w:pPr>
+              <w:spacing w:before="0" w:after="0" w:line="240" w:lineRule="auto"/>
+              <w:jc w:val="center"/>
+            </w:pPr>
+            <w:r>
+              <w:rPr>
+                <w:rFonts w:ascii="Times New Roman" w:hAnsi="Times New Roman"/>
+                <w:b/>
+                <w:color w:val="000000"/>
+                <w:sz w:val="22"/>
+              </w:rPr>
+              <w:t>78</w:t>
+            </w:r>
+          </w:p>
+        </w:tc>
+        <w:tc>
+          <w:tcPr>
+            <w:tcW w:type="dxa" w:w="1584"/>
+          </w:tcPr>
+          <w:p>
+            <w:pPr>
+              <w:spacing w:before="0" w:after="0" w:line="240" w:lineRule="auto"/>
+              <w:jc w:val="center"/>
+            </w:pPr>
+            <w:r>
+              <w:rPr>
+                <w:rFonts w:ascii="Times New Roman" w:hAnsi="Times New Roman"/>
+                <w:b/>
+                <w:color w:val="000000"/>
+                <w:sz w:val="22"/>
+              </w:rPr>
+              <w:t>05314902022</w:t>
+            </w:r>
+          </w:p>
+        </w:tc>
+        <w:tc>
+          <w:tcPr>
+            <w:tcW w:type="dxa" w:w="1584"/>
+          </w:tcPr>
+          <w:p>
+            <w:pPr>
+              <w:spacing w:before="0" w:after="0" w:line="240" w:lineRule="auto"/>
+              <w:jc w:val="center"/>
+            </w:pPr>
+            <w:r>
+              <w:rPr>
+                <w:rFonts w:ascii="Times New Roman" w:hAnsi="Times New Roman"/>
+                <w:b/>
+                <w:color w:val="000000"/>
+                <w:sz w:val="22"/>
+              </w:rPr>
+              <w:t>Daksh Dua</w:t>
+            </w:r>
+          </w:p>
+        </w:tc>
+        <w:tc>
+          <w:tcPr>
+            <w:tcW w:type="dxa" w:w="1584"/>
+          </w:tcPr>
+          <w:p>
+            <w:pPr>
+              <w:spacing w:before="0" w:after="0" w:line="240" w:lineRule="auto"/>
+              <w:jc w:val="center"/>
+            </w:pPr>
+            <w:r>
+              <w:rPr>
+                <w:rFonts w:ascii="Times New Roman" w:hAnsi="Times New Roman"/>
+                <w:b/>
+                <w:color w:val="000000"/>
+                <w:sz w:val="22"/>
+              </w:rPr>
+              <w:t>40</w:t>
+            </w:r>
+          </w:p>
+        </w:tc>
+      </w:tr>
+      <w:tr>
+        <w:tc>
+          <w:tcPr>
+            <w:tcW w:type="dxa" w:w="1584"/>
+          </w:tcPr>
+          <w:p>
+            <w:pPr>
+              <w:spacing w:before="0" w:after="0" w:line="240" w:lineRule="auto"/>
+              <w:jc w:val="center"/>
+            </w:pPr>
+            <w:r>
+              <w:rPr>
+                <w:rFonts w:ascii="Times New Roman" w:hAnsi="Times New Roman"/>
+                <w:b/>
+                <w:color w:val="000000"/>
+                <w:sz w:val="22"/>
+              </w:rPr>
+              <w:t>6</w:t>
+            </w:r>
+          </w:p>
+        </w:tc>
+        <w:tc>
+          <w:tcPr>
+            <w:tcW w:type="dxa" w:w="1584"/>
+          </w:tcPr>
+          <w:p>
+            <w:pPr>
+              <w:spacing w:before="0" w:after="0" w:line="240" w:lineRule="auto"/>
+              <w:jc w:val="center"/>
+            </w:pPr>
+            <w:r>
+              <w:rPr>
+                <w:rFonts w:ascii="Times New Roman" w:hAnsi="Times New Roman"/>
+                <w:b/>
+                <w:color w:val="000000"/>
+                <w:sz w:val="22"/>
+              </w:rPr>
+              <w:t>35514902022</w:t>
+            </w:r>
+          </w:p>
+        </w:tc>
+        <w:tc>
+          <w:tcPr>
+            <w:tcW w:type="dxa" w:w="1584"/>
+          </w:tcPr>
+          <w:p>
+            <w:pPr>
+              <w:spacing w:before="0" w:after="0" w:line="240" w:lineRule="auto"/>
+              <w:jc w:val="center"/>
+            </w:pPr>
+            <w:r>
+              <w:rPr>
+                <w:rFonts w:ascii="Times New Roman" w:hAnsi="Times New Roman"/>
+                <w:b/>
+                <w:color w:val="000000"/>
+                <w:sz w:val="22"/>
+              </w:rPr>
+              <w:t>Prachi Dahiya</w:t>
+            </w:r>
+          </w:p>
+        </w:tc>
+        <w:tc>
+          <w:tcPr>
+            <w:tcW w:type="dxa" w:w="1584"/>
+          </w:tcPr>
+          <w:p>
+            <w:pPr>
+              <w:spacing w:before="0" w:after="0" w:line="240" w:lineRule="auto"/>
+              <w:jc w:val="center"/>
+            </w:pPr>
+            <w:r>
+              <w:rPr>
+                <w:rFonts w:ascii="Times New Roman" w:hAnsi="Times New Roman"/>
+                <w:b/>
+                <w:color w:val="000000"/>
+                <w:sz w:val="22"/>
+              </w:rPr>
+              <w:t>77</w:t>
+            </w:r>
+          </w:p>
+        </w:tc>
+        <w:tc>
+          <w:tcPr>
+            <w:tcW w:type="dxa" w:w="1584"/>
+          </w:tcPr>
+          <w:p>
+            <w:pPr>
+              <w:spacing w:before="0" w:after="0" w:line="240" w:lineRule="auto"/>
+              <w:jc w:val="center"/>
+            </w:pPr>
+            <w:r>
+              <w:rPr>
+                <w:rFonts w:ascii="Times New Roman" w:hAnsi="Times New Roman"/>
+                <w:b/>
+                <w:color w:val="000000"/>
+                <w:sz w:val="22"/>
+              </w:rPr>
+              <w:t>02914902022</w:t>
+            </w:r>
+          </w:p>
+        </w:tc>
+        <w:tc>
+          <w:tcPr>
+            <w:tcW w:type="dxa" w:w="1584"/>
+          </w:tcPr>
+          <w:p>
+            <w:pPr>
+              <w:spacing w:before="0" w:after="0" w:line="240" w:lineRule="auto"/>
+              <w:jc w:val="center"/>
+            </w:pPr>
+            <w:r>
+              <w:rPr>
+                <w:rFonts w:ascii="Times New Roman" w:hAnsi="Times New Roman"/>
+                <w:b/>
+                <w:color w:val="000000"/>
+                <w:sz w:val="22"/>
+              </w:rPr>
+              <w:t>Sania</w:t>
+            </w:r>
+          </w:p>
+        </w:tc>
+        <w:tc>
+          <w:tcPr>
+            <w:tcW w:type="dxa" w:w="1584"/>
+          </w:tcPr>
+          <w:p>
+            <w:pPr>
+              <w:spacing w:before="0" w:after="0" w:line="240" w:lineRule="auto"/>
+              <w:jc w:val="center"/>
+            </w:pPr>
+            <w:r>
+              <w:rPr>
+                <w:rFonts w:ascii="Times New Roman" w:hAnsi="Times New Roman"/>
+                <w:b/>
+                <w:color w:val="000000"/>
+                <w:sz w:val="22"/>
+              </w:rPr>
+              <w:t>40</w:t>
+            </w:r>
+          </w:p>
+        </w:tc>
+      </w:tr>
+      <w:tr>
+        <w:tc>
+          <w:tcPr>
+            <w:tcW w:type="dxa" w:w="1584"/>
+          </w:tcPr>
+          <w:p>
+            <w:pPr>
+              <w:spacing w:before="0" w:after="0" w:line="240" w:lineRule="auto"/>
+              <w:jc w:val="center"/>
+            </w:pPr>
+            <w:r>
+              <w:rPr>
+                <w:rFonts w:ascii="Times New Roman" w:hAnsi="Times New Roman"/>
+                <w:b/>
+                <w:color w:val="000000"/>
+                <w:sz w:val="22"/>
+              </w:rPr>
+              <w:t>7</w:t>
+            </w:r>
+          </w:p>
+        </w:tc>
+        <w:tc>
+          <w:tcPr>
+            <w:tcW w:type="dxa" w:w="1584"/>
+          </w:tcPr>
+          <w:p>
+            <w:pPr>
+              <w:spacing w:before="0" w:after="0" w:line="240" w:lineRule="auto"/>
+              <w:jc w:val="center"/>
+            </w:pPr>
+            <w:r>
+              <w:rPr>
+                <w:rFonts w:ascii="Times New Roman" w:hAnsi="Times New Roman"/>
+                <w:b/>
+                <w:color w:val="000000"/>
+                <w:sz w:val="22"/>
+              </w:rPr>
+              <w:t>04514902022</w:t>
+            </w:r>
+          </w:p>
+        </w:tc>
+        <w:tc>
+          <w:tcPr>
+            <w:tcW w:type="dxa" w:w="1584"/>
+          </w:tcPr>
+          <w:p>
+            <w:pPr>
+              <w:spacing w:before="0" w:after="0" w:line="240" w:lineRule="auto"/>
+              <w:jc w:val="center"/>
+            </w:pPr>
+            <w:r>
+              <w:rPr>
+                <w:rFonts w:ascii="Times New Roman" w:hAnsi="Times New Roman"/>
+                <w:b/>
+                <w:color w:val="000000"/>
+                <w:sz w:val="22"/>
+              </w:rPr>
+              <w:t>Janhvi Gupta</w:t>
+            </w:r>
+          </w:p>
+        </w:tc>
+        <w:tc>
+          <w:tcPr>
+            <w:tcW w:type="dxa" w:w="1584"/>
+          </w:tcPr>
+          <w:p>
+            <w:pPr>
+              <w:spacing w:before="0" w:after="0" w:line="240" w:lineRule="auto"/>
+              <w:jc w:val="center"/>
+            </w:pPr>
+            <w:r>
+              <w:rPr>
+                <w:rFonts w:ascii="Times New Roman" w:hAnsi="Times New Roman"/>
+                <w:b/>
+                <w:color w:val="000000"/>
+                <w:sz w:val="22"/>
+              </w:rPr>
+              <w:t>75</w:t>
+            </w:r>
+          </w:p>
+        </w:tc>
+        <w:tc>
+          <w:tcPr>
+            <w:tcW w:type="dxa" w:w="1584"/>
+          </w:tcPr>
+          <w:p>
+            <w:pPr>
+              <w:spacing w:before="0" w:after="0" w:line="240" w:lineRule="auto"/>
+              <w:jc w:val="center"/>
+            </w:pPr>
+            <w:r>
+              <w:rPr>
+                <w:rFonts w:ascii="Times New Roman" w:hAnsi="Times New Roman"/>
+                <w:b/>
+                <w:color w:val="000000"/>
+                <w:sz w:val="22"/>
+              </w:rPr>
+              <w:t>02614902022</w:t>
+            </w:r>
+          </w:p>
+        </w:tc>
+        <w:tc>
+          <w:tcPr>
+            <w:tcW w:type="dxa" w:w="1584"/>
+          </w:tcPr>
+          <w:p>
+            <w:pPr>
+              <w:spacing w:before="0" w:after="0" w:line="240" w:lineRule="auto"/>
+              <w:jc w:val="center"/>
+            </w:pPr>
+            <w:r>
+              <w:rPr>
+                <w:rFonts w:ascii="Times New Roman" w:hAnsi="Times New Roman"/>
+                <w:b/>
+                <w:color w:val="000000"/>
+                <w:sz w:val="22"/>
+              </w:rPr>
+              <w:t>Ankush Kumar</w:t>
+            </w:r>
+          </w:p>
+        </w:tc>
+        <w:tc>
+          <w:tcPr>
+            <w:tcW w:type="dxa" w:w="1584"/>
+          </w:tcPr>
+          <w:p>
+            <w:pPr>
+              <w:spacing w:before="0" w:after="0" w:line="240" w:lineRule="auto"/>
+              <w:jc w:val="center"/>
+            </w:pPr>
+            <w:r>
+              <w:rPr>
+                <w:rFonts w:ascii="Times New Roman" w:hAnsi="Times New Roman"/>
+                <w:b/>
+                <w:color w:val="000000"/>
+                <w:sz w:val="22"/>
+              </w:rPr>
+              <w:t>40</w:t>
+            </w:r>
+          </w:p>
+        </w:tc>
+      </w:tr>
+      <w:tr>
+        <w:tc>
+          <w:tcPr>
+            <w:tcW w:type="dxa" w:w="1584"/>
+          </w:tcPr>
+          <w:p>
+            <w:pPr>
+              <w:spacing w:before="0" w:after="0" w:line="240" w:lineRule="auto"/>
+              <w:jc w:val="center"/>
+            </w:pPr>
+            <w:r>
+              <w:rPr>
+                <w:rFonts w:ascii="Times New Roman" w:hAnsi="Times New Roman"/>
+                <w:b/>
+                <w:color w:val="000000"/>
+                <w:sz w:val="22"/>
+              </w:rPr>
+              <w:t>8</w:t>
+            </w:r>
+          </w:p>
+        </w:tc>
+        <w:tc>
+          <w:tcPr>
+            <w:tcW w:type="dxa" w:w="1584"/>
+          </w:tcPr>
+          <w:p>
+            <w:pPr>
+              <w:spacing w:before="0" w:after="0" w:line="240" w:lineRule="auto"/>
+              <w:jc w:val="center"/>
+            </w:pPr>
+            <w:r>
+              <w:rPr>
+                <w:rFonts w:ascii="Times New Roman" w:hAnsi="Times New Roman"/>
+                <w:b/>
+                <w:color w:val="000000"/>
+                <w:sz w:val="22"/>
+              </w:rPr>
+              <w:t>06814902022</w:t>
+            </w:r>
+          </w:p>
+        </w:tc>
+        <w:tc>
+          <w:tcPr>
+            <w:tcW w:type="dxa" w:w="1584"/>
+          </w:tcPr>
+          <w:p>
+            <w:pPr>
+              <w:spacing w:before="0" w:after="0" w:line="240" w:lineRule="auto"/>
+              <w:jc w:val="center"/>
+            </w:pPr>
+            <w:r>
+              <w:rPr>
+                <w:rFonts w:ascii="Times New Roman" w:hAnsi="Times New Roman"/>
+                <w:b/>
+                <w:color w:val="000000"/>
+                <w:sz w:val="22"/>
+              </w:rPr>
+              <w:t>Kartik Kumar</w:t>
+            </w:r>
+          </w:p>
+        </w:tc>
+        <w:tc>
+          <w:tcPr>
+            <w:tcW w:type="dxa" w:w="1584"/>
+          </w:tcPr>
+          <w:p>
+            <w:pPr>
+              <w:spacing w:before="0" w:after="0" w:line="240" w:lineRule="auto"/>
+              <w:jc w:val="center"/>
+            </w:pPr>
+            <w:r>
+              <w:rPr>
+                <w:rFonts w:ascii="Times New Roman" w:hAnsi="Times New Roman"/>
+                <w:b/>
+                <w:color w:val="000000"/>
+                <w:sz w:val="22"/>
+              </w:rPr>
+              <w:t>74</w:t>
+            </w:r>
+          </w:p>
+        </w:tc>
+        <w:tc>
+          <w:tcPr>
+            <w:tcW w:type="dxa" w:w="1584"/>
+          </w:tcPr>
+          <w:p>
+            <w:pPr>
+              <w:spacing w:before="0" w:after="0" w:line="240" w:lineRule="auto"/>
+              <w:jc w:val="center"/>
+            </w:pPr>
+            <w:r>
+              <w:rPr>
+                <w:rFonts w:ascii="Times New Roman" w:hAnsi="Times New Roman"/>
+                <w:b/>
+                <w:color w:val="000000"/>
+                <w:sz w:val="22"/>
+              </w:rPr>
+              <w:t>09214902022</w:t>
+            </w:r>
+          </w:p>
+        </w:tc>
+        <w:tc>
+          <w:tcPr>
+            <w:tcW w:type="dxa" w:w="1584"/>
+          </w:tcPr>
+          <w:p>
+            <w:pPr>
+              <w:spacing w:before="0" w:after="0" w:line="240" w:lineRule="auto"/>
+              <w:jc w:val="center"/>
+            </w:pPr>
+            <w:r>
+              <w:rPr>
+                <w:rFonts w:ascii="Times New Roman" w:hAnsi="Times New Roman"/>
+                <w:b/>
+                <w:color w:val="000000"/>
+                <w:sz w:val="22"/>
+              </w:rPr>
+              <w:t>Aditi Nawani</w:t>
+            </w:r>
+          </w:p>
+        </w:tc>
+        <w:tc>
+          <w:tcPr>
+            <w:tcW w:type="dxa" w:w="1584"/>
+          </w:tcPr>
+          <w:p>
+            <w:pPr>
+              <w:spacing w:before="0" w:after="0" w:line="240" w:lineRule="auto"/>
+              <w:jc w:val="center"/>
+            </w:pPr>
+            <w:r>
+              <w:rPr>
+                <w:rFonts w:ascii="Times New Roman" w:hAnsi="Times New Roman"/>
+                <w:b/>
+                <w:color w:val="000000"/>
+                <w:sz w:val="22"/>
+              </w:rPr>
+              <w:t>40</w:t>
+            </w:r>
+          </w:p>
+        </w:tc>
+      </w:tr>
+      <w:tr>
+        <w:tc>
+          <w:tcPr>
+            <w:tcW w:type="dxa" w:w="1584"/>
+          </w:tcPr>
+          <w:p>
+            <w:pPr>
+              <w:spacing w:before="0" w:after="0" w:line="240" w:lineRule="auto"/>
+              <w:jc w:val="center"/>
+            </w:pPr>
+            <w:r>
+              <w:rPr>
+                <w:rFonts w:ascii="Times New Roman" w:hAnsi="Times New Roman"/>
+                <w:b/>
+                <w:color w:val="000000"/>
+                <w:sz w:val="22"/>
+              </w:rPr>
+              <w:t>9</w:t>
+            </w:r>
+          </w:p>
+        </w:tc>
+        <w:tc>
+          <w:tcPr>
+            <w:tcW w:type="dxa" w:w="1584"/>
+          </w:tcPr>
+          <w:p>
+            <w:pPr>
+              <w:spacing w:before="0" w:after="0" w:line="240" w:lineRule="auto"/>
+              <w:jc w:val="center"/>
+            </w:pPr>
+            <w:r>
+              <w:rPr>
+                <w:rFonts w:ascii="Times New Roman" w:hAnsi="Times New Roman"/>
+                <w:b/>
+                <w:color w:val="000000"/>
+                <w:sz w:val="22"/>
+              </w:rPr>
+              <w:t>70114902022</w:t>
+            </w:r>
+          </w:p>
+        </w:tc>
+        <w:tc>
+          <w:tcPr>
+            <w:tcW w:type="dxa" w:w="1584"/>
+          </w:tcPr>
+          <w:p>
+            <w:pPr>
+              <w:spacing w:before="0" w:after="0" w:line="240" w:lineRule="auto"/>
+              <w:jc w:val="center"/>
+            </w:pPr>
+            <w:r>
+              <w:rPr>
+                <w:rFonts w:ascii="Times New Roman" w:hAnsi="Times New Roman"/>
+                <w:b/>
+                <w:color w:val="000000"/>
+                <w:sz w:val="22"/>
+              </w:rPr>
+              <w:t>Kalpana Singh</w:t>
+            </w:r>
+          </w:p>
+        </w:tc>
+        <w:tc>
+          <w:tcPr>
+            <w:tcW w:type="dxa" w:w="1584"/>
+          </w:tcPr>
+          <w:p>
+            <w:pPr>
+              <w:spacing w:before="0" w:after="0" w:line="240" w:lineRule="auto"/>
+              <w:jc w:val="center"/>
+            </w:pPr>
+            <w:r>
+              <w:rPr>
+                <w:rFonts w:ascii="Times New Roman" w:hAnsi="Times New Roman"/>
+                <w:b/>
+                <w:color w:val="000000"/>
+                <w:sz w:val="22"/>
+              </w:rPr>
+              <w:t>74</w:t>
+            </w:r>
+          </w:p>
+        </w:tc>
+        <w:tc>
+          <w:tcPr>
+            <w:tcW w:type="dxa" w:w="1584"/>
+          </w:tcPr>
+          <w:p>
+            <w:pPr>
+              <w:spacing w:before="0" w:after="0" w:line="240" w:lineRule="auto"/>
+              <w:jc w:val="center"/>
+            </w:pPr>
+            <w:r>
+              <w:rPr>
+                <w:rFonts w:ascii="Times New Roman" w:hAnsi="Times New Roman"/>
+                <w:b/>
+                <w:color w:val="000000"/>
+                <w:sz w:val="22"/>
+              </w:rPr>
+              <w:t>03814902022</w:t>
+            </w:r>
+          </w:p>
+        </w:tc>
+        <w:tc>
+          <w:tcPr>
+            <w:tcW w:type="dxa" w:w="1584"/>
+          </w:tcPr>
+          <w:p>
+            <w:pPr>
+              <w:spacing w:before="0" w:after="0" w:line="240" w:lineRule="auto"/>
+              <w:jc w:val="center"/>
+            </w:pPr>
+            <w:r>
+              <w:rPr>
+                <w:rFonts w:ascii="Times New Roman" w:hAnsi="Times New Roman"/>
+                <w:b/>
+                <w:color w:val="000000"/>
+                <w:sz w:val="22"/>
+              </w:rPr>
+              <w:t>Jai Kumar</w:t>
+            </w:r>
+          </w:p>
+        </w:tc>
+        <w:tc>
+          <w:tcPr>
+            <w:tcW w:type="dxa" w:w="1584"/>
+          </w:tcPr>
+          <w:p>
+            <w:pPr>
+              <w:spacing w:before="0" w:after="0" w:line="240" w:lineRule="auto"/>
+              <w:jc w:val="center"/>
+            </w:pPr>
+            <w:r>
+              <w:rPr>
+                <w:rFonts w:ascii="Times New Roman" w:hAnsi="Times New Roman"/>
+                <w:b/>
+                <w:color w:val="000000"/>
+                <w:sz w:val="22"/>
+              </w:rPr>
+              <w:t>41</w:t>
+            </w:r>
+          </w:p>
+        </w:tc>
+      </w:tr>
+      <w:tr>
+        <w:tc>
+          <w:tcPr>
+            <w:tcW w:type="dxa" w:w="1584"/>
+          </w:tcPr>
+          <w:p>
+            <w:pPr>
+              <w:spacing w:before="0" w:after="0" w:line="240" w:lineRule="auto"/>
+              <w:jc w:val="center"/>
+            </w:pPr>
+            <w:r>
+              <w:rPr>
+                <w:rFonts w:ascii="Times New Roman" w:hAnsi="Times New Roman"/>
+                <w:b/>
+                <w:color w:val="000000"/>
+                <w:sz w:val="22"/>
+              </w:rPr>
+              <w:t>10</w:t>
+            </w:r>
+          </w:p>
+        </w:tc>
+        <w:tc>
+          <w:tcPr>
+            <w:tcW w:type="dxa" w:w="1584"/>
+          </w:tcPr>
+          <w:p>
+            <w:pPr>
+              <w:spacing w:before="0" w:after="0" w:line="240" w:lineRule="auto"/>
+              <w:jc w:val="center"/>
+            </w:pPr>
+            <w:r>
+              <w:rPr>
+                <w:rFonts w:ascii="Times New Roman" w:hAnsi="Times New Roman"/>
+                <w:b/>
+                <w:color w:val="000000"/>
+                <w:sz w:val="22"/>
+              </w:rPr>
+              <w:t>01014902022</w:t>
+            </w:r>
+          </w:p>
+        </w:tc>
+        <w:tc>
+          <w:tcPr>
+            <w:tcW w:type="dxa" w:w="1584"/>
+          </w:tcPr>
+          <w:p>
+            <w:pPr>
+              <w:spacing w:before="0" w:after="0" w:line="240" w:lineRule="auto"/>
+              <w:jc w:val="center"/>
+            </w:pPr>
+            <w:r>
+              <w:rPr>
+                <w:rFonts w:ascii="Times New Roman" w:hAnsi="Times New Roman"/>
+                <w:b/>
+                <w:color w:val="000000"/>
+                <w:sz w:val="22"/>
+              </w:rPr>
+              <w:t>Siddhartha Negi</w:t>
+            </w:r>
+          </w:p>
+        </w:tc>
+        <w:tc>
+          <w:tcPr>
+            <w:tcW w:type="dxa" w:w="1584"/>
+          </w:tcPr>
+          <w:p>
+            <w:pPr>
+              <w:spacing w:before="0" w:after="0" w:line="240" w:lineRule="auto"/>
+              <w:jc w:val="center"/>
+            </w:pPr>
+            <w:r>
+              <w:rPr>
+                <w:rFonts w:ascii="Times New Roman" w:hAnsi="Times New Roman"/>
+                <w:b/>
+                <w:color w:val="000000"/>
+                <w:sz w:val="22"/>
+              </w:rPr>
+              <w:t>68</w:t>
+            </w:r>
+          </w:p>
+        </w:tc>
+        <w:tc>
+          <w:tcPr>
+            <w:tcW w:type="dxa" w:w="1584"/>
+          </w:tcPr>
+          <w:p>
+            <w:pPr>
+              <w:spacing w:before="0" w:after="0" w:line="240" w:lineRule="auto"/>
+              <w:jc w:val="center"/>
+            </w:pPr>
+            <w:r>
+              <w:rPr>
+                <w:rFonts w:ascii="Times New Roman" w:hAnsi="Times New Roman"/>
+                <w:b/>
+                <w:color w:val="000000"/>
+                <w:sz w:val="22"/>
+              </w:rPr>
+              <w:t>03114902022</w:t>
+            </w:r>
+          </w:p>
+        </w:tc>
+        <w:tc>
+          <w:tcPr>
+            <w:tcW w:type="dxa" w:w="1584"/>
+          </w:tcPr>
+          <w:p>
+            <w:pPr>
+              <w:spacing w:before="0" w:after="0" w:line="240" w:lineRule="auto"/>
+              <w:jc w:val="center"/>
+            </w:pPr>
+            <w:r>
+              <w:rPr>
+                <w:rFonts w:ascii="Times New Roman" w:hAnsi="Times New Roman"/>
+                <w:b/>
+                <w:color w:val="000000"/>
+                <w:sz w:val="22"/>
+              </w:rPr>
+              <w:t>Amardeep Kumar</w:t>
+            </w:r>
+          </w:p>
+        </w:tc>
+        <w:tc>
+          <w:tcPr>
+            <w:tcW w:type="dxa" w:w="1584"/>
+          </w:tcPr>
+          <w:p>
+            <w:pPr>
+              <w:spacing w:before="0" w:after="0" w:line="240" w:lineRule="auto"/>
+              <w:jc w:val="center"/>
+            </w:pPr>
+            <w:r>
+              <w:rPr>
+                <w:rFonts w:ascii="Times New Roman" w:hAnsi="Times New Roman"/>
+                <w:b/>
+                <w:color w:val="000000"/>
+                <w:sz w:val="22"/>
+              </w:rPr>
+              <w:t>43</w:t>
+            </w:r>
+          </w:p>
+        </w:tc>
+      </w:tr>
+    </w:tbl>
     <w:p>
       <w:pPr>
         <w:spacing w:before="0"/>
@@ -974,7 +2647,7 @@
                 <w:color w:val="000000"/>
                 <w:sz w:val="22"/>
               </w:rPr>
-              <w:t>00614902022</w:t>
+              <w:t>05214902022</w:t>
             </w:r>
           </w:p>
         </w:tc>
@@ -994,7 +2667,7 @@
                 <w:color w:val="000000"/>
                 <w:sz w:val="22"/>
               </w:rPr>
-              <w:t>Deep Rushil</w:t>
+              <w:t>Jitender Ramola</w:t>
             </w:r>
           </w:p>
         </w:tc>
@@ -1116,7 +2789,7 @@
                 <w:color w:val="000000"/>
                 <w:sz w:val="22"/>
               </w:rPr>
-              <w:t>03314902022</w:t>
+              <w:t>08314902022</w:t>
             </w:r>
           </w:p>
         </w:tc>
@@ -1136,7 +2809,7 @@
                 <w:color w:val="000000"/>
                 <w:sz w:val="22"/>
               </w:rPr>
-              <w:t>Krishna Malhotra</w:t>
+              <w:t>Somya Khorwal</w:t>
             </w:r>
           </w:p>
         </w:tc>
@@ -1258,7 +2931,7 @@
                 <w:color w:val="000000"/>
                 <w:sz w:val="22"/>
               </w:rPr>
-              <w:t>04814902022</w:t>
+              <w:t>03314902022</w:t>
             </w:r>
           </w:p>
         </w:tc>
@@ -1278,7 +2951,7 @@
                 <w:color w:val="000000"/>
                 <w:sz w:val="22"/>
               </w:rPr>
-              <w:t>Dhruv Bhatia</w:t>
+              <w:t>Krishna Malhotra</w:t>
             </w:r>
           </w:p>
         </w:tc>
@@ -1400,7 +3073,7 @@
                 <w:color w:val="000000"/>
                 <w:sz w:val="22"/>
               </w:rPr>
-              <w:t>05214902022</w:t>
+              <w:t>04814902022</w:t>
             </w:r>
           </w:p>
         </w:tc>
@@ -1420,7 +3093,7 @@
                 <w:color w:val="000000"/>
                 <w:sz w:val="22"/>
               </w:rPr>
-              <w:t>Jitender Ramola</w:t>
+              <w:t>Dhruv Bhatia</w:t>
             </w:r>
           </w:p>
         </w:tc>
@@ -1542,7 +3215,7 @@
                 <w:color w:val="000000"/>
                 <w:sz w:val="22"/>
               </w:rPr>
-              <w:t>08314902022</w:t>
+              <w:t>00614902022</w:t>
             </w:r>
           </w:p>
         </w:tc>
@@ -1562,7 +3235,7 @@
                 <w:color w:val="000000"/>
                 <w:sz w:val="22"/>
               </w:rPr>
-              <w:t>Somya Khorwal</w:t>
+              <w:t>Deep Rushil</w:t>
             </w:r>
           </w:p>
         </w:tc>
@@ -1734,6 +3407,25 @@
       <w:pPr>
         <w:spacing w:before="0"/>
       </w:pPr>
+    </w:p>
+    <w:p>
+      <w:pPr>
+        <w:spacing w:before="0"/>
+      </w:pPr>
+    </w:p>
+    <w:p>
+      <w:pPr>
+        <w:spacing w:before="0"/>
+      </w:pPr>
+      <w:r>
+        <w:rPr>
+          <w:rFonts w:ascii="Times New Roman" w:hAnsi="Times New Roman"/>
+          <w:b/>
+          <w:color w:val="000000"/>
+          <w:sz w:val="28"/>
+        </w:rPr>
+        <w:br w:type="page"/>
+      </w:r>
     </w:p>
     <w:tbl>
       <w:tblPr>
@@ -2303,7 +3995,7 @@
                 <w:color w:val="000000"/>
                 <w:sz w:val="22"/>
               </w:rPr>
-              <w:t>01314902022</w:t>
+              <w:t>09914902022</w:t>
             </w:r>
           </w:p>
         </w:tc>
@@ -2323,7 +4015,7 @@
                 <w:color w:val="000000"/>
                 <w:sz w:val="22"/>
               </w:rPr>
-              <w:t>Manish Aggarwal</w:t>
+              <w:t>Rahul Bera</w:t>
             </w:r>
           </w:p>
         </w:tc>
@@ -2445,7 +4137,7 @@
                 <w:color w:val="000000"/>
                 <w:sz w:val="22"/>
               </w:rPr>
-              <w:t>04414902022</w:t>
+              <w:t>01314902022</w:t>
             </w:r>
           </w:p>
         </w:tc>
@@ -2465,7 +4157,7 @@
                 <w:color w:val="000000"/>
                 <w:sz w:val="22"/>
               </w:rPr>
-              <w:t>Vanshika Tanwar</w:t>
+              <w:t>Manish Aggarwal</w:t>
             </w:r>
           </w:p>
         </w:tc>
@@ -2587,7 +4279,7 @@
                 <w:color w:val="000000"/>
                 <w:sz w:val="22"/>
               </w:rPr>
-              <w:t>08414902022</w:t>
+              <w:t>04414902022</w:t>
             </w:r>
           </w:p>
         </w:tc>
@@ -2607,7 +4299,7 @@
                 <w:color w:val="000000"/>
                 <w:sz w:val="22"/>
               </w:rPr>
-              <w:t>Tisha Garg</w:t>
+              <w:t>Vanshika Tanwar</w:t>
             </w:r>
           </w:p>
         </w:tc>
@@ -2729,7 +4421,7 @@
                 <w:color w:val="000000"/>
                 <w:sz w:val="22"/>
               </w:rPr>
-              <w:t>09914902022</w:t>
+              <w:t>08414902022</w:t>
             </w:r>
           </w:p>
         </w:tc>
@@ -2749,7 +4441,7 @@
                 <w:color w:val="000000"/>
                 <w:sz w:val="22"/>
               </w:rPr>
-              <w:t>Rahul Bera</w:t>
+              <w:t>Tisha Garg</w:t>
             </w:r>
           </w:p>
         </w:tc>
@@ -2871,7 +4563,7 @@
                 <w:color w:val="000000"/>
                 <w:sz w:val="22"/>
               </w:rPr>
-              <w:t>01014902022</w:t>
+              <w:t>09514902022</w:t>
             </w:r>
           </w:p>
         </w:tc>
@@ -2891,7 +4583,7 @@
                 <w:color w:val="000000"/>
                 <w:sz w:val="22"/>
               </w:rPr>
-              <w:t>Siddhartha Negi</w:t>
+              <w:t>Praful</w:t>
             </w:r>
           </w:p>
         </w:tc>
@@ -3013,7 +4705,7 @@
                 <w:color w:val="000000"/>
                 <w:sz w:val="22"/>
               </w:rPr>
-              <w:t>09514902022</w:t>
+              <w:t>01014902022</w:t>
             </w:r>
           </w:p>
         </w:tc>
@@ -3033,7 +4725,7 @@
                 <w:color w:val="000000"/>
                 <w:sz w:val="22"/>
               </w:rPr>
-              <w:t>Praful</w:t>
+              <w:t>Siddhartha Negi</w:t>
             </w:r>
           </w:p>
         </w:tc>
@@ -3297,7 +4989,7 @@
                 <w:color w:val="000000"/>
                 <w:sz w:val="22"/>
               </w:rPr>
-              <w:t>07914902022</w:t>
+              <w:t>10014902022</w:t>
             </w:r>
           </w:p>
         </w:tc>
@@ -3317,7 +5009,7 @@
                 <w:color w:val="000000"/>
                 <w:sz w:val="22"/>
               </w:rPr>
-              <w:t>Gourav Yadav</w:t>
+              <w:t>Bikram Upadhyay</w:t>
             </w:r>
           </w:p>
         </w:tc>

</xml_diff>